<commit_message>
oops, first one didnt have anything.  added New Stuff and Compatibility info.
</commit_message>
<xml_diff>
--- a/handout.docx
+++ b/handout.docx
@@ -20,16 +20,497 @@
     </w:p>
     <w:p>
       <w:pPr>
+        <w:jc w:val="center"/>
+        <w:rPr>
+          <w:sz w:val="24"/>
+          <w:szCs w:val="24"/>
+        </w:rPr>
+      </w:pPr>
+      <w:r>
+        <w:rPr>
+          <w:sz w:val="24"/>
+          <w:szCs w:val="24"/>
+        </w:rPr>
+        <w:t xml:space="preserve">Richard Allred, Jon Jackson, David </w:t>
+      </w:r>
+      <w:proofErr w:type="spellStart"/>
+      <w:r>
+        <w:rPr>
+          <w:sz w:val="24"/>
+          <w:szCs w:val="24"/>
+        </w:rPr>
+        <w:t>Marron</w:t>
+      </w:r>
+      <w:proofErr w:type="spellEnd"/>
+      <w:r>
+        <w:rPr>
+          <w:sz w:val="24"/>
+          <w:szCs w:val="24"/>
+        </w:rPr>
+        <w:t xml:space="preserve">, James </w:t>
+      </w:r>
+      <w:proofErr w:type="spellStart"/>
+      <w:r>
+        <w:rPr>
+          <w:sz w:val="24"/>
+          <w:szCs w:val="24"/>
+        </w:rPr>
+        <w:t>Mighion</w:t>
+      </w:r>
+      <w:proofErr w:type="spellEnd"/>
+    </w:p>
+    <w:p>
+      <w:pPr>
         <w:pStyle w:val="ListParagraph"/>
         <w:numPr>
           <w:ilvl w:val="0"/>
-          <w:numId w:val="1"/>
-        </w:numPr>
-        <w:rPr>
-          <w:sz w:val="24"/>
-          <w:szCs w:val="24"/>
-        </w:rPr>
-      </w:pPr>
+          <w:numId w:val="2"/>
+        </w:numPr>
+        <w:rPr>
+          <w:sz w:val="24"/>
+          <w:szCs w:val="24"/>
+        </w:rPr>
+      </w:pPr>
+      <w:r>
+        <w:rPr>
+          <w:sz w:val="24"/>
+          <w:szCs w:val="24"/>
+        </w:rPr>
+        <w:t>New Stuff</w:t>
+      </w:r>
+    </w:p>
+    <w:p>
+      <w:pPr>
+        <w:pStyle w:val="ListParagraph"/>
+        <w:numPr>
+          <w:ilvl w:val="1"/>
+          <w:numId w:val="2"/>
+        </w:numPr>
+        <w:rPr>
+          <w:sz w:val="24"/>
+          <w:szCs w:val="24"/>
+        </w:rPr>
+      </w:pPr>
+      <w:r>
+        <w:rPr>
+          <w:sz w:val="24"/>
+          <w:szCs w:val="24"/>
+        </w:rPr>
+        <w:t>Web Applications</w:t>
+      </w:r>
+    </w:p>
+    <w:p>
+      <w:pPr>
+        <w:pStyle w:val="ListParagraph"/>
+        <w:numPr>
+          <w:ilvl w:val="2"/>
+          <w:numId w:val="2"/>
+        </w:numPr>
+        <w:rPr>
+          <w:sz w:val="24"/>
+          <w:szCs w:val="24"/>
+        </w:rPr>
+      </w:pPr>
+      <w:r>
+        <w:rPr>
+          <w:sz w:val="24"/>
+          <w:szCs w:val="24"/>
+        </w:rPr>
+        <w:t>Local Storage</w:t>
+      </w:r>
+    </w:p>
+    <w:p>
+      <w:pPr>
+        <w:pStyle w:val="ListParagraph"/>
+        <w:numPr>
+          <w:ilvl w:val="2"/>
+          <w:numId w:val="2"/>
+        </w:numPr>
+        <w:rPr>
+          <w:sz w:val="24"/>
+          <w:szCs w:val="24"/>
+        </w:rPr>
+      </w:pPr>
+      <w:r>
+        <w:rPr>
+          <w:sz w:val="24"/>
+          <w:szCs w:val="24"/>
+        </w:rPr>
+        <w:t>Offline Applications</w:t>
+      </w:r>
+    </w:p>
+    <w:p>
+      <w:pPr>
+        <w:pStyle w:val="ListParagraph"/>
+        <w:numPr>
+          <w:ilvl w:val="2"/>
+          <w:numId w:val="2"/>
+        </w:numPr>
+        <w:rPr>
+          <w:sz w:val="24"/>
+          <w:szCs w:val="24"/>
+        </w:rPr>
+      </w:pPr>
+      <w:r>
+        <w:rPr>
+          <w:sz w:val="24"/>
+          <w:szCs w:val="24"/>
+        </w:rPr>
+        <w:t>Drag and Drop</w:t>
+      </w:r>
+    </w:p>
+    <w:p>
+      <w:pPr>
+        <w:pStyle w:val="ListParagraph"/>
+        <w:numPr>
+          <w:ilvl w:val="2"/>
+          <w:numId w:val="2"/>
+        </w:numPr>
+        <w:rPr>
+          <w:sz w:val="24"/>
+          <w:szCs w:val="24"/>
+        </w:rPr>
+      </w:pPr>
+      <w:r>
+        <w:rPr>
+          <w:sz w:val="24"/>
+          <w:szCs w:val="24"/>
+        </w:rPr>
+        <w:t>History Management</w:t>
+      </w:r>
+    </w:p>
+    <w:p>
+      <w:pPr>
+        <w:pStyle w:val="ListParagraph"/>
+        <w:numPr>
+          <w:ilvl w:val="2"/>
+          <w:numId w:val="2"/>
+        </w:numPr>
+        <w:rPr>
+          <w:sz w:val="24"/>
+          <w:szCs w:val="24"/>
+        </w:rPr>
+      </w:pPr>
+      <w:proofErr w:type="spellStart"/>
+      <w:r>
+        <w:rPr>
+          <w:sz w:val="24"/>
+          <w:szCs w:val="24"/>
+        </w:rPr>
+        <w:t>Geolocation</w:t>
+      </w:r>
+      <w:proofErr w:type="spellEnd"/>
+    </w:p>
+    <w:p>
+      <w:pPr>
+        <w:pStyle w:val="ListParagraph"/>
+        <w:numPr>
+          <w:ilvl w:val="1"/>
+          <w:numId w:val="2"/>
+        </w:numPr>
+        <w:rPr>
+          <w:sz w:val="24"/>
+          <w:szCs w:val="24"/>
+        </w:rPr>
+      </w:pPr>
+      <w:r>
+        <w:rPr>
+          <w:sz w:val="24"/>
+          <w:szCs w:val="24"/>
+        </w:rPr>
+        <w:t>Embedded Content</w:t>
+      </w:r>
+    </w:p>
+    <w:p>
+      <w:pPr>
+        <w:pStyle w:val="ListParagraph"/>
+        <w:numPr>
+          <w:ilvl w:val="2"/>
+          <w:numId w:val="2"/>
+        </w:numPr>
+        <w:rPr>
+          <w:sz w:val="24"/>
+          <w:szCs w:val="24"/>
+        </w:rPr>
+      </w:pPr>
+      <w:r>
+        <w:rPr>
+          <w:sz w:val="24"/>
+          <w:szCs w:val="24"/>
+        </w:rPr>
+        <w:t>Canvas</w:t>
+      </w:r>
+    </w:p>
+    <w:p>
+      <w:pPr>
+        <w:pStyle w:val="ListParagraph"/>
+        <w:numPr>
+          <w:ilvl w:val="2"/>
+          <w:numId w:val="2"/>
+        </w:numPr>
+        <w:rPr>
+          <w:sz w:val="24"/>
+          <w:szCs w:val="24"/>
+        </w:rPr>
+      </w:pPr>
+      <w:r>
+        <w:rPr>
+          <w:sz w:val="24"/>
+          <w:szCs w:val="24"/>
+        </w:rPr>
+        <w:t>Canvas Text</w:t>
+      </w:r>
+    </w:p>
+    <w:p>
+      <w:pPr>
+        <w:pStyle w:val="ListParagraph"/>
+        <w:numPr>
+          <w:ilvl w:val="2"/>
+          <w:numId w:val="2"/>
+        </w:numPr>
+        <w:rPr>
+          <w:sz w:val="24"/>
+          <w:szCs w:val="24"/>
+        </w:rPr>
+      </w:pPr>
+      <w:r>
+        <w:rPr>
+          <w:sz w:val="24"/>
+          <w:szCs w:val="24"/>
+        </w:rPr>
+        <w:t>Audio</w:t>
+      </w:r>
+      <w:r>
+        <w:rPr>
+          <w:sz w:val="24"/>
+          <w:szCs w:val="24"/>
+        </w:rPr>
+        <w:t xml:space="preserve"> – </w:t>
+      </w:r>
+      <w:proofErr w:type="spellStart"/>
+      <w:r>
+        <w:rPr>
+          <w:sz w:val="24"/>
+          <w:szCs w:val="24"/>
+        </w:rPr>
+        <w:t>ogg</w:t>
+      </w:r>
+      <w:proofErr w:type="spellEnd"/>
+      <w:r>
+        <w:rPr>
+          <w:sz w:val="24"/>
+          <w:szCs w:val="24"/>
+        </w:rPr>
+        <w:t>, mp3, wav, AAC</w:t>
+      </w:r>
+    </w:p>
+    <w:p>
+      <w:pPr>
+        <w:pStyle w:val="ListParagraph"/>
+        <w:numPr>
+          <w:ilvl w:val="2"/>
+          <w:numId w:val="2"/>
+        </w:numPr>
+        <w:rPr>
+          <w:sz w:val="24"/>
+          <w:szCs w:val="24"/>
+        </w:rPr>
+      </w:pPr>
+      <w:r>
+        <w:rPr>
+          <w:sz w:val="24"/>
+          <w:szCs w:val="24"/>
+        </w:rPr>
+        <w:t>Video</w:t>
+      </w:r>
+      <w:r>
+        <w:rPr>
+          <w:sz w:val="24"/>
+          <w:szCs w:val="24"/>
+        </w:rPr>
+        <w:t xml:space="preserve"> – </w:t>
+      </w:r>
+      <w:proofErr w:type="spellStart"/>
+      <w:r>
+        <w:rPr>
+          <w:sz w:val="24"/>
+          <w:szCs w:val="24"/>
+        </w:rPr>
+        <w:t>ogg</w:t>
+      </w:r>
+      <w:proofErr w:type="spellEnd"/>
+      <w:r>
+        <w:rPr>
+          <w:sz w:val="24"/>
+          <w:szCs w:val="24"/>
+        </w:rPr>
+        <w:t xml:space="preserve">, H.264, </w:t>
+      </w:r>
+      <w:proofErr w:type="spellStart"/>
+      <w:r>
+        <w:rPr>
+          <w:sz w:val="24"/>
+          <w:szCs w:val="24"/>
+        </w:rPr>
+        <w:t>WebM</w:t>
+      </w:r>
+      <w:proofErr w:type="spellEnd"/>
+    </w:p>
+    <w:p>
+      <w:pPr>
+        <w:pStyle w:val="ListParagraph"/>
+        <w:numPr>
+          <w:ilvl w:val="1"/>
+          <w:numId w:val="2"/>
+        </w:numPr>
+        <w:rPr>
+          <w:sz w:val="24"/>
+          <w:szCs w:val="24"/>
+        </w:rPr>
+      </w:pPr>
+      <w:r>
+        <w:rPr>
+          <w:sz w:val="24"/>
+          <w:szCs w:val="24"/>
+        </w:rPr>
+        <w:t>Forms</w:t>
+      </w:r>
+    </w:p>
+    <w:p>
+      <w:pPr>
+        <w:pStyle w:val="ListParagraph"/>
+        <w:numPr>
+          <w:ilvl w:val="2"/>
+          <w:numId w:val="2"/>
+        </w:numPr>
+        <w:rPr>
+          <w:sz w:val="24"/>
+          <w:szCs w:val="24"/>
+        </w:rPr>
+      </w:pPr>
+      <w:r>
+        <w:rPr>
+          <w:sz w:val="24"/>
+          <w:szCs w:val="24"/>
+        </w:rPr>
+        <w:t xml:space="preserve">Inputs – search, phone, URL, email, date, time, </w:t>
+      </w:r>
+      <w:proofErr w:type="spellStart"/>
+      <w:r>
+        <w:rPr>
+          <w:sz w:val="24"/>
+          <w:szCs w:val="24"/>
+        </w:rPr>
+        <w:t>LocalTime</w:t>
+      </w:r>
+      <w:proofErr w:type="spellEnd"/>
+      <w:r>
+        <w:rPr>
+          <w:sz w:val="24"/>
+          <w:szCs w:val="24"/>
+        </w:rPr>
+        <w:t>, number, color</w:t>
+      </w:r>
+    </w:p>
+    <w:p>
+      <w:pPr>
+        <w:pStyle w:val="ListParagraph"/>
+        <w:numPr>
+          <w:ilvl w:val="2"/>
+          <w:numId w:val="2"/>
+        </w:numPr>
+        <w:rPr>
+          <w:sz w:val="24"/>
+          <w:szCs w:val="24"/>
+        </w:rPr>
+      </w:pPr>
+      <w:r>
+        <w:rPr>
+          <w:sz w:val="24"/>
+          <w:szCs w:val="24"/>
+        </w:rPr>
+        <w:t>Attributes – autocomplete, autofocus, list, placeholder, required, pattern</w:t>
+      </w:r>
+    </w:p>
+    <w:p>
+      <w:pPr>
+        <w:pStyle w:val="ListParagraph"/>
+        <w:numPr>
+          <w:ilvl w:val="0"/>
+          <w:numId w:val="2"/>
+        </w:numPr>
+        <w:rPr>
+          <w:sz w:val="24"/>
+          <w:szCs w:val="24"/>
+        </w:rPr>
+      </w:pPr>
+      <w:r>
+        <w:rPr>
+          <w:sz w:val="24"/>
+          <w:szCs w:val="24"/>
+        </w:rPr>
+        <w:t>Compatibility</w:t>
+      </w:r>
+    </w:p>
+    <w:p>
+      <w:pPr>
+        <w:pStyle w:val="ListParagraph"/>
+        <w:numPr>
+          <w:ilvl w:val="1"/>
+          <w:numId w:val="2"/>
+        </w:numPr>
+        <w:rPr>
+          <w:sz w:val="24"/>
+          <w:szCs w:val="24"/>
+        </w:rPr>
+      </w:pPr>
+      <w:r>
+        <w:rPr>
+          <w:sz w:val="24"/>
+          <w:szCs w:val="24"/>
+        </w:rPr>
+        <w:t>Newest Chrome, Firefox, Opera, and Safari are compatible with most HTML5 things</w:t>
+      </w:r>
+    </w:p>
+    <w:p>
+      <w:pPr>
+        <w:pStyle w:val="ListParagraph"/>
+        <w:numPr>
+          <w:ilvl w:val="1"/>
+          <w:numId w:val="2"/>
+        </w:numPr>
+        <w:rPr>
+          <w:sz w:val="24"/>
+          <w:szCs w:val="24"/>
+        </w:rPr>
+      </w:pPr>
+      <w:r>
+        <w:rPr>
+          <w:sz w:val="24"/>
+          <w:szCs w:val="24"/>
+        </w:rPr>
+        <w:t>IE 9 compatible with a little more than half the new web application things, not compatible with any of the new form inputs or attributes</w:t>
+      </w:r>
+    </w:p>
+    <w:p>
+      <w:pPr>
+        <w:pStyle w:val="ListParagraph"/>
+        <w:numPr>
+          <w:ilvl w:val="1"/>
+          <w:numId w:val="2"/>
+        </w:numPr>
+        <w:rPr>
+          <w:sz w:val="24"/>
+          <w:szCs w:val="24"/>
+        </w:rPr>
+      </w:pPr>
+      <w:r>
+        <w:rPr>
+          <w:sz w:val="24"/>
+          <w:szCs w:val="24"/>
+        </w:rPr>
+        <w:t>Opera is most compatible with the new form inputs and attributes</w:t>
+      </w:r>
       <w:bookmarkStart w:id="0" w:name="_GoBack"/>
       <w:bookmarkEnd w:id="0"/>
     </w:p>
@@ -158,8 +639,124 @@
       </w:rPr>
     </w:lvl>
   </w:abstractNum>
+  <w:abstractNum w:abstractNumId="1">
+    <w:nsid w:val="6AB61356"/>
+    <w:multiLevelType w:val="hybridMultilevel"/>
+    <w:tmpl w:val="090EA43E"/>
+    <w:lvl w:ilvl="0" w:tplc="04090001">
+      <w:start w:val="1"/>
+      <w:numFmt w:val="bullet"/>
+      <w:lvlText w:val=""/>
+      <w:lvlJc w:val="left"/>
+      <w:pPr>
+        <w:ind w:left="720" w:hanging="360"/>
+      </w:pPr>
+      <w:rPr>
+        <w:rFonts w:ascii="Symbol" w:hAnsi="Symbol" w:hint="default"/>
+      </w:rPr>
+    </w:lvl>
+    <w:lvl w:ilvl="1" w:tplc="04090003">
+      <w:start w:val="1"/>
+      <w:numFmt w:val="bullet"/>
+      <w:lvlText w:val="o"/>
+      <w:lvlJc w:val="left"/>
+      <w:pPr>
+        <w:ind w:left="1440" w:hanging="360"/>
+      </w:pPr>
+      <w:rPr>
+        <w:rFonts w:ascii="Courier New" w:hAnsi="Courier New" w:cs="Courier New" w:hint="default"/>
+      </w:rPr>
+    </w:lvl>
+    <w:lvl w:ilvl="2" w:tplc="04090005">
+      <w:start w:val="1"/>
+      <w:numFmt w:val="bullet"/>
+      <w:lvlText w:val=""/>
+      <w:lvlJc w:val="left"/>
+      <w:pPr>
+        <w:ind w:left="2160" w:hanging="360"/>
+      </w:pPr>
+      <w:rPr>
+        <w:rFonts w:ascii="Wingdings" w:hAnsi="Wingdings" w:hint="default"/>
+      </w:rPr>
+    </w:lvl>
+    <w:lvl w:ilvl="3" w:tplc="04090001">
+      <w:start w:val="1"/>
+      <w:numFmt w:val="bullet"/>
+      <w:lvlText w:val=""/>
+      <w:lvlJc w:val="left"/>
+      <w:pPr>
+        <w:ind w:left="2880" w:hanging="360"/>
+      </w:pPr>
+      <w:rPr>
+        <w:rFonts w:ascii="Symbol" w:hAnsi="Symbol" w:hint="default"/>
+      </w:rPr>
+    </w:lvl>
+    <w:lvl w:ilvl="4" w:tplc="04090003" w:tentative="1">
+      <w:start w:val="1"/>
+      <w:numFmt w:val="bullet"/>
+      <w:lvlText w:val="o"/>
+      <w:lvlJc w:val="left"/>
+      <w:pPr>
+        <w:ind w:left="3600" w:hanging="360"/>
+      </w:pPr>
+      <w:rPr>
+        <w:rFonts w:ascii="Courier New" w:hAnsi="Courier New" w:cs="Courier New" w:hint="default"/>
+      </w:rPr>
+    </w:lvl>
+    <w:lvl w:ilvl="5" w:tplc="04090005" w:tentative="1">
+      <w:start w:val="1"/>
+      <w:numFmt w:val="bullet"/>
+      <w:lvlText w:val=""/>
+      <w:lvlJc w:val="left"/>
+      <w:pPr>
+        <w:ind w:left="4320" w:hanging="360"/>
+      </w:pPr>
+      <w:rPr>
+        <w:rFonts w:ascii="Wingdings" w:hAnsi="Wingdings" w:hint="default"/>
+      </w:rPr>
+    </w:lvl>
+    <w:lvl w:ilvl="6" w:tplc="04090001" w:tentative="1">
+      <w:start w:val="1"/>
+      <w:numFmt w:val="bullet"/>
+      <w:lvlText w:val=""/>
+      <w:lvlJc w:val="left"/>
+      <w:pPr>
+        <w:ind w:left="5040" w:hanging="360"/>
+      </w:pPr>
+      <w:rPr>
+        <w:rFonts w:ascii="Symbol" w:hAnsi="Symbol" w:hint="default"/>
+      </w:rPr>
+    </w:lvl>
+    <w:lvl w:ilvl="7" w:tplc="04090003" w:tentative="1">
+      <w:start w:val="1"/>
+      <w:numFmt w:val="bullet"/>
+      <w:lvlText w:val="o"/>
+      <w:lvlJc w:val="left"/>
+      <w:pPr>
+        <w:ind w:left="5760" w:hanging="360"/>
+      </w:pPr>
+      <w:rPr>
+        <w:rFonts w:ascii="Courier New" w:hAnsi="Courier New" w:cs="Courier New" w:hint="default"/>
+      </w:rPr>
+    </w:lvl>
+    <w:lvl w:ilvl="8" w:tplc="04090005" w:tentative="1">
+      <w:start w:val="1"/>
+      <w:numFmt w:val="bullet"/>
+      <w:lvlText w:val=""/>
+      <w:lvlJc w:val="left"/>
+      <w:pPr>
+        <w:ind w:left="6480" w:hanging="360"/>
+      </w:pPr>
+      <w:rPr>
+        <w:rFonts w:ascii="Wingdings" w:hAnsi="Wingdings" w:hint="default"/>
+      </w:rPr>
+    </w:lvl>
+  </w:abstractNum>
   <w:num w:numId="1">
     <w:abstractNumId w:val="0"/>
+  </w:num>
+  <w:num w:numId="2">
+    <w:abstractNumId w:val="1"/>
   </w:num>
 </w:numbering>
 </file>

</xml_diff>